<commit_message>
critérios melhorados, pronto para avaliar o desempenho de forma estatística
</commit_message>
<xml_diff>
--- a/AMPS2019/planejamento AMPS.docx
+++ b/AMPS2019/planejamento AMPS.docx
@@ -1,6 +1,6 @@
 
 <file path=word/document.xml><?xml version="1.0" encoding="utf-8"?>
-<w:document xmlns:wpc="http://schemas.microsoft.com/office/word/2010/wordprocessingCanvas" xmlns:cx="http://schemas.microsoft.com/office/drawing/2014/chartex" xmlns:cx1="http://schemas.microsoft.com/office/drawing/2015/9/8/chartex" xmlns:cx2="http://schemas.microsoft.com/office/drawing/2015/10/21/chartex" xmlns:cx3="http://schemas.microsoft.com/office/drawing/2016/5/9/chartex" xmlns:cx4="http://schemas.microsoft.com/office/drawing/2016/5/10/chartex" xmlns:cx5="http://schemas.microsoft.com/office/drawing/2016/5/11/chartex" xmlns:cx6="http://schemas.microsoft.com/office/drawing/2016/5/12/chartex" xmlns:cx7="http://schemas.microsoft.com/office/drawing/2016/5/13/chartex" xmlns:cx8="http://schemas.microsoft.com/office/drawing/2016/5/14/chartex" xmlns:mc="http://schemas.openxmlformats.org/markup-compatibility/2006" xmlns:aink="http://schemas.microsoft.com/office/drawing/2016/ink" xmlns:am3d="http://schemas.microsoft.com/office/drawing/2017/model3d" xmlns:o="urn:schemas-microsoft-com:office:office" xmlns:r="http://schemas.openxmlformats.org/officeDocument/2006/relationships" xmlns:m="http://schemas.openxmlformats.org/officeDocument/2006/math" xmlns:v="urn:schemas-microsoft-com:vml" xmlns:wp14="http://schemas.microsoft.com/office/word/2010/wordprocessingDrawing" xmlns:wp="http://schemas.openxmlformats.org/drawingml/2006/wordprocessingDrawing" xmlns:w10="urn:schemas-microsoft-com:office:word" xmlns:w="http://schemas.openxmlformats.org/wordprocessingml/2006/main" xmlns:w14="http://schemas.microsoft.com/office/word/2010/wordml" xmlns:w15="http://schemas.microsoft.com/office/word/2012/wordml" xmlns:w16cid="http://schemas.microsoft.com/office/word/2016/wordml/cid" xmlns:w16se="http://schemas.microsoft.com/office/word/2015/wordml/symex" xmlns:wpg="http://schemas.microsoft.com/office/word/2010/wordprocessingGroup" xmlns:wpi="http://schemas.microsoft.com/office/word/2010/wordprocessingInk" xmlns:wne="http://schemas.microsoft.com/office/word/2006/wordml" xmlns:wps="http://schemas.microsoft.com/office/word/2010/wordprocessingShape" mc:Ignorable="w14 w15 w16se w16cid wp14">
+<w:document xmlns:wpc="http://schemas.microsoft.com/office/word/2010/wordprocessingCanvas" xmlns:mc="http://schemas.openxmlformats.org/markup-compatibility/2006" xmlns:o="urn:schemas-microsoft-com:office:office" xmlns:r="http://schemas.openxmlformats.org/officeDocument/2006/relationships" xmlns:m="http://schemas.openxmlformats.org/officeDocument/2006/math" xmlns:v="urn:schemas-microsoft-com:vml" xmlns:wp14="http://schemas.microsoft.com/office/word/2010/wordprocessingDrawing" xmlns:wp="http://schemas.openxmlformats.org/drawingml/2006/wordprocessingDrawing" xmlns:w10="urn:schemas-microsoft-com:office:word" xmlns:w="http://schemas.openxmlformats.org/wordprocessingml/2006/main" xmlns:w14="http://schemas.microsoft.com/office/word/2010/wordml" xmlns:w15="http://schemas.microsoft.com/office/word/2012/wordml" xmlns:wpg="http://schemas.microsoft.com/office/word/2010/wordprocessingGroup" xmlns:wpi="http://schemas.microsoft.com/office/word/2010/wordprocessingInk" xmlns:wne="http://schemas.microsoft.com/office/word/2006/wordml" xmlns:wps="http://schemas.microsoft.com/office/word/2010/wordprocessingShape" mc:Ignorable="w14 w15 wp14">
   <w:body>
     <w:p>
       <w:r>
@@ -66,8 +66,6 @@
       <w:r>
         <w:t>Limites para afundamento de tensão: 10% de magnitude e duração a partir de 1 ciclo</w:t>
       </w:r>
-      <w:bookmarkStart w:id="0" w:name="_GoBack"/>
-      <w:bookmarkEnd w:id="0"/>
     </w:p>
     <w:p>
       <w:pPr>
@@ -104,6 +102,9 @@
       <w:r>
         <w:t>Teste para situação especial: fase inicial de 90 graus</w:t>
       </w:r>
+      <w:r>
+        <w:t>: pior caso</w:t>
+      </w:r>
     </w:p>
     <w:p>
       <w:pPr>
@@ -116,6 +117,9 @@
       <w:r>
         <w:t>Sensibilidade ao ruído</w:t>
       </w:r>
+      <w:r>
+        <w:t>: SNR de 30 a 60 dB</w:t>
+      </w:r>
     </w:p>
     <w:p>
       <w:pPr>
@@ -171,10 +175,20 @@
     <w:p>
       <w:pPr>
         <w:pStyle w:val="PargrafodaLista"/>
-        <w:numPr>
-          <w:ilvl w:val="0"/>
-          <w:numId w:val="2"/>
-        </w:numPr>
+        <w:ind w:left="1428"/>
+      </w:pPr>
+    </w:p>
+    <w:p>
+      <w:r>
+        <w:t>Desempenho do estimador com e sem PATV</w:t>
+      </w:r>
+      <w:bookmarkStart w:id="0" w:name="_GoBack"/>
+      <w:bookmarkEnd w:id="0"/>
+    </w:p>
+    <w:p>
+      <w:pPr>
+        <w:pStyle w:val="PargrafodaLista"/>
+        <w:ind w:left="1428"/>
       </w:pPr>
     </w:p>
     <w:p>
@@ -249,6 +263,9 @@
       <w:r>
         <w:t xml:space="preserve"> gerador de sinal com afundamento;</w:t>
       </w:r>
+      <w:r>
+        <w:t xml:space="preserve"> ok</w:t>
+      </w:r>
     </w:p>
     <w:p>
       <w:r>
@@ -261,24 +278,112 @@
       <w:proofErr w:type="gramEnd"/>
       <w:r>
         <w:t xml:space="preserve"> detector de dois degraus;</w:t>
+      </w:r>
+      <w:r>
+        <w:t xml:space="preserve"> ok</w:t>
       </w:r>
     </w:p>
     <w:p/>
     <w:p/>
     <w:p>
       <w:r>
+        <w:t>Semana 2</w:t>
+      </w:r>
+    </w:p>
+    <w:p>
+      <w:r>
+        <w:t xml:space="preserve">- </w:t>
+      </w:r>
+      <w:proofErr w:type="gramStart"/>
+      <w:r>
+        <w:t>fazer</w:t>
+      </w:r>
+      <w:proofErr w:type="gramEnd"/>
+      <w:r>
+        <w:t xml:space="preserve"> análises dos sinais simulados e medidos</w:t>
+      </w:r>
+    </w:p>
+    <w:p>
+      <w:r>
+        <w:t xml:space="preserve">- </w:t>
+      </w:r>
+      <w:proofErr w:type="gramStart"/>
+      <w:r>
+        <w:t>estabelecer</w:t>
+      </w:r>
+      <w:proofErr w:type="gramEnd"/>
+      <w:r>
+        <w:t xml:space="preserve"> limites de desempenho do estimador em termos de SNR, proximidade das bordas e duração do afundamento;</w:t>
+      </w:r>
+    </w:p>
+    <w:p>
+      <w:r>
+        <w:t xml:space="preserve">- </w:t>
+      </w:r>
+      <w:proofErr w:type="gramStart"/>
+      <w:r>
+        <w:t>estimar</w:t>
+      </w:r>
+      <w:proofErr w:type="gramEnd"/>
+      <w:r>
+        <w:t xml:space="preserve"> grandezas: </w:t>
+      </w:r>
+      <w:proofErr w:type="spellStart"/>
+      <w:r>
+        <w:t>fasor</w:t>
+      </w:r>
+      <w:proofErr w:type="spellEnd"/>
+      <w:r>
+        <w:t xml:space="preserve"> intermediário, frequência, TVE, FE, </w:t>
+      </w:r>
+    </w:p>
+    <w:p>
+      <w:r>
+        <w:t xml:space="preserve">- </w:t>
+      </w:r>
+      <w:proofErr w:type="gramStart"/>
+      <w:r>
+        <w:t>detecção</w:t>
+      </w:r>
+      <w:proofErr w:type="gramEnd"/>
+      <w:r>
+        <w:t xml:space="preserve"> de afundamento por valor RMS: </w:t>
+      </w:r>
+    </w:p>
+    <w:p>
+      <w:pPr>
+        <w:ind w:firstLine="708"/>
+      </w:pPr>
+      <w:proofErr w:type="gramStart"/>
+      <w:r>
+        <w:t>limitações</w:t>
+      </w:r>
+      <w:proofErr w:type="gramEnd"/>
+      <w:r>
+        <w:t>: somente magnitude, resolução temporal baixa, não detecta variação de fase</w:t>
+      </w:r>
+    </w:p>
+    <w:p/>
+    <w:p/>
+    <w:p/>
+    <w:p>
+      <w:r>
         <w:t>Até 06/05 ter uma primeira versão com 5 páginas;</w:t>
       </w:r>
     </w:p>
-    <w:p>
-      <w:r>
-        <w:lastRenderedPageBreak/>
-        <w:t>Até 17/05 versão para submissão.</w:t>
-      </w:r>
-    </w:p>
-    <w:p>
-      <w:r>
-        <w:t xml:space="preserve">Talvez </w:t>
+    <w:p/>
+    <w:p/>
+    <w:p>
+      <w:r>
+        <w:t>Até 17/</w:t>
+      </w:r>
+      <w:proofErr w:type="gramStart"/>
+      <w:r>
+        <w:t>05 versão</w:t>
+      </w:r>
+      <w:proofErr w:type="gramEnd"/>
+      <w:r>
+        <w:t xml:space="preserve"> para submissão.</w:t>
       </w:r>
     </w:p>
     <w:sectPr>
@@ -292,7 +397,7 @@
 </file>
 
 <file path=word/numbering.xml><?xml version="1.0" encoding="utf-8"?>
-<w:numbering xmlns:wpc="http://schemas.microsoft.com/office/word/2010/wordprocessingCanvas" xmlns:cx="http://schemas.microsoft.com/office/drawing/2014/chartex" xmlns:cx1="http://schemas.microsoft.com/office/drawing/2015/9/8/chartex" xmlns:cx2="http://schemas.microsoft.com/office/drawing/2015/10/21/chartex" xmlns:cx3="http://schemas.microsoft.com/office/drawing/2016/5/9/chartex" xmlns:cx4="http://schemas.microsoft.com/office/drawing/2016/5/10/chartex" xmlns:cx5="http://schemas.microsoft.com/office/drawing/2016/5/11/chartex" xmlns:cx6="http://schemas.microsoft.com/office/drawing/2016/5/12/chartex" xmlns:cx7="http://schemas.microsoft.com/office/drawing/2016/5/13/chartex" xmlns:cx8="http://schemas.microsoft.com/office/drawing/2016/5/14/chartex" xmlns:mc="http://schemas.openxmlformats.org/markup-compatibility/2006" xmlns:aink="http://schemas.microsoft.com/office/drawing/2016/ink" xmlns:am3d="http://schemas.microsoft.com/office/drawing/2017/model3d" xmlns:o="urn:schemas-microsoft-com:office:office" xmlns:r="http://schemas.openxmlformats.org/officeDocument/2006/relationships" xmlns:m="http://schemas.openxmlformats.org/officeDocument/2006/math" xmlns:v="urn:schemas-microsoft-com:vml" xmlns:wp14="http://schemas.microsoft.com/office/word/2010/wordprocessingDrawing" xmlns:wp="http://schemas.openxmlformats.org/drawingml/2006/wordprocessingDrawing" xmlns:w10="urn:schemas-microsoft-com:office:word" xmlns:w="http://schemas.openxmlformats.org/wordprocessingml/2006/main" xmlns:w14="http://schemas.microsoft.com/office/word/2010/wordml" xmlns:w15="http://schemas.microsoft.com/office/word/2012/wordml" xmlns:w16cid="http://schemas.microsoft.com/office/word/2016/wordml/cid" xmlns:w16se="http://schemas.microsoft.com/office/word/2015/wordml/symex" xmlns:wpg="http://schemas.microsoft.com/office/word/2010/wordprocessingGroup" xmlns:wpi="http://schemas.microsoft.com/office/word/2010/wordprocessingInk" xmlns:wne="http://schemas.microsoft.com/office/word/2006/wordml" xmlns:wps="http://schemas.microsoft.com/office/word/2010/wordprocessingShape" mc:Ignorable="w14 w15 w16se w16cid wp14">
+<w:numbering xmlns:wpc="http://schemas.microsoft.com/office/word/2010/wordprocessingCanvas" xmlns:mc="http://schemas.openxmlformats.org/markup-compatibility/2006" xmlns:o="urn:schemas-microsoft-com:office:office" xmlns:r="http://schemas.openxmlformats.org/officeDocument/2006/relationships" xmlns:m="http://schemas.openxmlformats.org/officeDocument/2006/math" xmlns:v="urn:schemas-microsoft-com:vml" xmlns:wp14="http://schemas.microsoft.com/office/word/2010/wordprocessingDrawing" xmlns:wp="http://schemas.openxmlformats.org/drawingml/2006/wordprocessingDrawing" xmlns:w10="urn:schemas-microsoft-com:office:word" xmlns:w="http://schemas.openxmlformats.org/wordprocessingml/2006/main" xmlns:w14="http://schemas.microsoft.com/office/word/2010/wordml" xmlns:w15="http://schemas.microsoft.com/office/word/2012/wordml" xmlns:wpg="http://schemas.microsoft.com/office/word/2010/wordprocessingGroup" xmlns:wpi="http://schemas.microsoft.com/office/word/2010/wordprocessingInk" xmlns:wne="http://schemas.microsoft.com/office/word/2006/wordml" xmlns:wps="http://schemas.microsoft.com/office/word/2010/wordprocessingShape" mc:Ignorable="w14 w15 wp14">
   <w:abstractNum w:abstractNumId="0" w15:restartNumberingAfterBreak="0">
     <w:nsid w:val="193669D9"/>
     <w:multiLevelType w:val="hybridMultilevel"/>
@@ -680,7 +785,7 @@
 </file>
 
 <file path=word/styles.xml><?xml version="1.0" encoding="utf-8"?>
-<w:styles xmlns:mc="http://schemas.openxmlformats.org/markup-compatibility/2006" xmlns:r="http://schemas.openxmlformats.org/officeDocument/2006/relationships" xmlns:w="http://schemas.openxmlformats.org/wordprocessingml/2006/main" xmlns:w14="http://schemas.microsoft.com/office/word/2010/wordml" xmlns:w15="http://schemas.microsoft.com/office/word/2012/wordml" xmlns:w16cid="http://schemas.microsoft.com/office/word/2016/wordml/cid" xmlns:w16se="http://schemas.microsoft.com/office/word/2015/wordml/symex" mc:Ignorable="w14 w15 w16se w16cid">
+<w:styles xmlns:mc="http://schemas.openxmlformats.org/markup-compatibility/2006" xmlns:r="http://schemas.openxmlformats.org/officeDocument/2006/relationships" xmlns:w="http://schemas.openxmlformats.org/wordprocessingml/2006/main" xmlns:w14="http://schemas.microsoft.com/office/word/2010/wordml" xmlns:w15="http://schemas.microsoft.com/office/word/2012/wordml" mc:Ignorable="w14 w15">
   <w:docDefaults>
     <w:rPrDefault>
       <w:rPr>
@@ -696,7 +801,7 @@
       </w:pPr>
     </w:pPrDefault>
   </w:docDefaults>
-  <w:latentStyles w:defLockedState="0" w:defUIPriority="99" w:defSemiHidden="0" w:defUnhideWhenUsed="0" w:defQFormat="0" w:count="376">
+  <w:latentStyles w:defLockedState="0" w:defUIPriority="99" w:defSemiHidden="0" w:defUnhideWhenUsed="0" w:defQFormat="0" w:count="371">
     <w:lsdException w:name="Normal" w:uiPriority="0" w:qFormat="1"/>
     <w:lsdException w:name="heading 1" w:uiPriority="9" w:qFormat="1"/>
     <w:lsdException w:name="heading 2" w:semiHidden="1" w:uiPriority="9" w:unhideWhenUsed="1" w:qFormat="1"/>
@@ -802,6 +907,7 @@
     <w:lsdException w:name="HTML Sample" w:semiHidden="1" w:unhideWhenUsed="1"/>
     <w:lsdException w:name="HTML Typewriter" w:semiHidden="1" w:unhideWhenUsed="1"/>
     <w:lsdException w:name="HTML Variable" w:semiHidden="1" w:unhideWhenUsed="1"/>
+    <w:lsdException w:name="Normal Table" w:semiHidden="1" w:unhideWhenUsed="1"/>
     <w:lsdException w:name="annotation subject" w:semiHidden="1" w:unhideWhenUsed="1"/>
     <w:lsdException w:name="No List" w:semiHidden="1" w:unhideWhenUsed="1"/>
     <w:lsdException w:name="Outline List 1" w:semiHidden="1" w:unhideWhenUsed="1"/>
@@ -844,8 +950,11 @@
     <w:lsdException w:name="Table Contemporary" w:semiHidden="1" w:unhideWhenUsed="1"/>
     <w:lsdException w:name="Table Elegant" w:semiHidden="1" w:unhideWhenUsed="1"/>
     <w:lsdException w:name="Table Professional" w:semiHidden="1" w:unhideWhenUsed="1"/>
+    <w:lsdException w:name="Table Subtle 1" w:semiHidden="1" w:unhideWhenUsed="1"/>
     <w:lsdException w:name="Table Subtle 2" w:semiHidden="1" w:unhideWhenUsed="1"/>
     <w:lsdException w:name="Table Web 1" w:semiHidden="1" w:unhideWhenUsed="1"/>
+    <w:lsdException w:name="Table Web 2" w:semiHidden="1" w:unhideWhenUsed="1"/>
+    <w:lsdException w:name="Table Web 3" w:semiHidden="1" w:unhideWhenUsed="1"/>
     <w:lsdException w:name="Balloon Text" w:semiHidden="1" w:unhideWhenUsed="1"/>
     <w:lsdException w:name="Table Grid" w:uiPriority="39"/>
     <w:lsdException w:name="Table Theme" w:semiHidden="1" w:unhideWhenUsed="1"/>
@@ -1064,11 +1173,6 @@
     <w:lsdException w:name="List Table 5 Dark Accent 6" w:uiPriority="50"/>
     <w:lsdException w:name="List Table 6 Colorful Accent 6" w:uiPriority="51"/>
     <w:lsdException w:name="List Table 7 Colorful Accent 6" w:uiPriority="52"/>
-    <w:lsdException w:name="Mention" w:semiHidden="1" w:unhideWhenUsed="1"/>
-    <w:lsdException w:name="Smart Hyperlink" w:semiHidden="1" w:unhideWhenUsed="1"/>
-    <w:lsdException w:name="Hashtag" w:semiHidden="1" w:unhideWhenUsed="1"/>
-    <w:lsdException w:name="Unresolved Mention" w:semiHidden="1" w:unhideWhenUsed="1"/>
-    <w:lsdException w:name="Smart Link" w:semiHidden="1" w:unhideWhenUsed="1"/>
   </w:latentStyles>
   <w:style w:type="paragraph" w:default="1" w:styleId="Normal">
     <w:name w:val="Normal"/>

</xml_diff>

<commit_message>
Consultar planejamento. Fazer as simulações com um degrau e com dois degraus.
</commit_message>
<xml_diff>
--- a/AMPS2019/planejamento AMPS.docx
+++ b/AMPS2019/planejamento AMPS.docx
@@ -83,13 +83,68 @@
       <w:pPr>
         <w:pStyle w:val="PargrafodaLista"/>
         <w:numPr>
+          <w:ilvl w:val="1"/>
+          <w:numId w:val="4"/>
+        </w:numPr>
+      </w:pPr>
+      <w:r>
+        <w:t xml:space="preserve">Detecção sem </w:t>
+      </w:r>
+      <w:proofErr w:type="spellStart"/>
+      <w:r>
+        <w:t>denoising</w:t>
+      </w:r>
+      <w:proofErr w:type="spellEnd"/>
+    </w:p>
+    <w:p>
+      <w:pPr>
+        <w:pStyle w:val="PargrafodaLista"/>
+        <w:numPr>
           <w:ilvl w:val="0"/>
-          <w:numId w:val="2"/>
+          <w:numId w:val="5"/>
         </w:numPr>
       </w:pPr>
       <w:r>
-        <w:t>Critério de escolha: magnitude x fase</w:t>
-      </w:r>
+        <w:t>Escolha de lambda otimizado para detecção de magnitude/fase</w:t>
+      </w:r>
+    </w:p>
+    <w:p>
+      <w:pPr>
+        <w:pStyle w:val="PargrafodaLista"/>
+        <w:ind w:left="1440"/>
+      </w:pPr>
+    </w:p>
+    <w:p>
+      <w:pPr>
+        <w:pStyle w:val="PargrafodaLista"/>
+        <w:ind w:left="1440"/>
+      </w:pPr>
+    </w:p>
+    <w:p>
+      <w:pPr>
+        <w:pStyle w:val="PargrafodaLista"/>
+        <w:numPr>
+          <w:ilvl w:val="1"/>
+          <w:numId w:val="4"/>
+        </w:numPr>
+      </w:pPr>
+      <w:r>
+        <w:t xml:space="preserve">Detecção com </w:t>
+      </w:r>
+      <w:proofErr w:type="spellStart"/>
+      <w:r>
+        <w:t>denoising</w:t>
+      </w:r>
+      <w:proofErr w:type="spellEnd"/>
+      <w:r>
+        <w:t xml:space="preserve"> (PATV)</w:t>
+      </w:r>
+    </w:p>
+    <w:p>
+      <w:pPr>
+        <w:pStyle w:val="PargrafodaLista"/>
+        <w:ind w:left="1440"/>
+      </w:pPr>
     </w:p>
     <w:p>
       <w:pPr>
@@ -100,10 +155,7 @@
         </w:numPr>
       </w:pPr>
       <w:r>
-        <w:t>Teste para situação especial: fase inicial de 90 graus</w:t>
-      </w:r>
-      <w:r>
-        <w:t>: pior caso</w:t>
+        <w:t>Critério de escolha: magnitude x fase</w:t>
       </w:r>
     </w:p>
     <w:p>
@@ -115,10 +167,10 @@
         </w:numPr>
       </w:pPr>
       <w:r>
-        <w:t>Sensibilidade ao ruído</w:t>
-      </w:r>
-      <w:r>
-        <w:t>: SNR de 30 a 60 dB</w:t>
+        <w:t>Teste para situação especial: fase inicial de 90 graus</w:t>
+      </w:r>
+      <w:r>
+        <w:t>: pior caso</w:t>
       </w:r>
     </w:p>
     <w:p>
@@ -130,7 +182,10 @@
         </w:numPr>
       </w:pPr>
       <w:r>
-        <w:t>Detecção de 2 degraus para simular afundamento</w:t>
+        <w:t>Sensibilidade ao ruído</w:t>
+      </w:r>
+      <w:r>
+        <w:t>: SNR de 30 a 60 dB</w:t>
       </w:r>
     </w:p>
     <w:p>
@@ -142,7 +197,7 @@
         </w:numPr>
       </w:pPr>
       <w:r>
-        <w:t>Detecção de degraus mais pronunciados</w:t>
+        <w:t>Detecção de 2 degraus para simular afundamento</w:t>
       </w:r>
     </w:p>
     <w:p>
@@ -154,7 +209,7 @@
         </w:numPr>
       </w:pPr>
       <w:r>
-        <w:t>Robustez ao ruído: implementação do PATV</w:t>
+        <w:t>Detecção de degraus mais pronunciados</w:t>
       </w:r>
     </w:p>
     <w:p>
@@ -166,10 +221,7 @@
         </w:numPr>
       </w:pPr>
       <w:r>
-        <w:t xml:space="preserve">Escolha de lambda otimizado para </w:t>
-      </w:r>
-      <w:r>
-        <w:t>detecção de magnitude/fase</w:t>
+        <w:t>Robustez ao ruído: implementação do PATV</w:t>
       </w:r>
     </w:p>
     <w:p>
@@ -179,17 +231,100 @@
       </w:pPr>
     </w:p>
     <w:p>
-      <w:r>
-        <w:t>Desempenho do estimador com e sem PATV</w:t>
-      </w:r>
-      <w:bookmarkStart w:id="0" w:name="_GoBack"/>
-      <w:bookmarkEnd w:id="0"/>
-    </w:p>
-    <w:p>
       <w:pPr>
         <w:pStyle w:val="PargrafodaLista"/>
         <w:ind w:left="1428"/>
       </w:pPr>
+      <w:r>
+        <w:t xml:space="preserve">Figuras de mérito: </w:t>
+      </w:r>
+    </w:p>
+    <w:p>
+      <w:pPr>
+        <w:pStyle w:val="PargrafodaLista"/>
+        <w:ind w:left="1428"/>
+      </w:pPr>
+      <w:r>
+        <w:t>%erro&gt;2</w:t>
+      </w:r>
+      <w:proofErr w:type="gramStart"/>
+      <w:r>
+        <w:t>dt,TVE</w:t>
+      </w:r>
+      <w:proofErr w:type="gramEnd"/>
+      <w:r>
+        <w:t xml:space="preserve">? FE? Usar o FE do </w:t>
+      </w:r>
+      <w:proofErr w:type="spellStart"/>
+      <w:r>
+        <w:t>PMUCal</w:t>
+      </w:r>
+      <w:proofErr w:type="spellEnd"/>
+      <w:r>
+        <w:t>?</w:t>
+      </w:r>
+    </w:p>
+    <w:p>
+      <w:pPr>
+        <w:pStyle w:val="PargrafodaLista"/>
+        <w:ind w:left="1428"/>
+      </w:pPr>
+    </w:p>
+    <w:p>
+      <w:pPr>
+        <w:pStyle w:val="PargrafodaLista"/>
+        <w:ind w:left="1428"/>
+      </w:pPr>
+      <w:r>
+        <w:t>Para obter TVE e FE, teríamos que construir um modelo paramétrico com 2 degraus, não sei se vale a pena</w:t>
+      </w:r>
+    </w:p>
+    <w:p>
+      <w:pPr>
+        <w:pStyle w:val="PargrafodaLista"/>
+        <w:ind w:left="1428"/>
+      </w:pPr>
+    </w:p>
+    <w:p>
+      <w:pPr>
+        <w:pStyle w:val="PargrafodaLista"/>
+        <w:ind w:left="1428"/>
+      </w:pPr>
+      <w:r>
+        <w:t>Podemos obter TVE e FE para somente um degrau, para fins de comparação, mas não teria muita novidade</w:t>
+      </w:r>
+    </w:p>
+    <w:p>
+      <w:pPr>
+        <w:pStyle w:val="PargrafodaLista"/>
+        <w:ind w:left="1428"/>
+      </w:pPr>
+      <w:r>
+        <w:t>Ou obter FE pela derivada do polinômio da frequência instantânea, como proposto no EQ. Para 1 degrau podemos comparar o desempenho com o LM.</w:t>
+      </w:r>
+    </w:p>
+    <w:p>
+      <w:pPr>
+        <w:pStyle w:val="PargrafodaLista"/>
+        <w:ind w:left="1428"/>
+      </w:pPr>
+    </w:p>
+    <w:p>
+      <w:pPr>
+        <w:pStyle w:val="PargrafodaLista"/>
+        <w:ind w:left="1428"/>
+      </w:pPr>
+      <w:r>
+        <w:t>Podemos usar o cálculo da análise que já está implementada no PMU Cal para comparar</w:t>
+      </w:r>
+      <w:proofErr w:type="gramStart"/>
+      <w:r>
+        <w:t>... Como</w:t>
+      </w:r>
+      <w:proofErr w:type="gramEnd"/>
+      <w:r>
+        <w:t xml:space="preserve"> é calculada a frequência no PMU simulado do PMUCAL??</w:t>
+      </w:r>
     </w:p>
     <w:p>
       <w:pPr>
@@ -220,23 +355,8 @@
         </w:numPr>
       </w:pPr>
       <w:r>
+        <w:lastRenderedPageBreak/>
         <w:t>Medições no sistema PXI</w:t>
-      </w:r>
-    </w:p>
-    <w:p>
-      <w:r>
-        <w:t xml:space="preserve">- </w:t>
-      </w:r>
-      <w:proofErr w:type="gramStart"/>
-      <w:r>
-        <w:t>implementar</w:t>
-      </w:r>
-      <w:proofErr w:type="gramEnd"/>
-      <w:r>
-        <w:t xml:space="preserve"> afundamento: gerador de sinal com dois instantes (fixar em 2 ciclos?)</w:t>
-      </w:r>
-      <w:r>
-        <w:t>:</w:t>
       </w:r>
     </w:p>
     <w:p/>
@@ -313,7 +433,68 @@
       </w:r>
       <w:proofErr w:type="gramEnd"/>
       <w:r>
-        <w:t xml:space="preserve"> limites de desempenho do estimador em termos de SNR, proximidade das bordas e duração do afundamento;</w:t>
+        <w:t xml:space="preserve"> limites de desempenho do estimador em termos de</w:t>
+      </w:r>
+      <w:r>
+        <w:t>:</w:t>
+      </w:r>
+    </w:p>
+    <w:p>
+      <w:pPr>
+        <w:ind w:firstLine="708"/>
+      </w:pPr>
+      <w:r>
+        <w:t>1-</w:t>
+      </w:r>
+      <w:r>
+        <w:t xml:space="preserve"> SNR</w:t>
+      </w:r>
+      <w:r>
+        <w:t xml:space="preserve"> (um degrau basta)</w:t>
+      </w:r>
+      <w:r>
+        <w:t xml:space="preserve">, </w:t>
+      </w:r>
+    </w:p>
+    <w:p>
+      <w:pPr>
+        <w:ind w:firstLine="708"/>
+      </w:pPr>
+      <w:r>
+        <w:t xml:space="preserve">2- </w:t>
+      </w:r>
+      <w:proofErr w:type="gramStart"/>
+      <w:r>
+        <w:t>proximidade</w:t>
+      </w:r>
+      <w:proofErr w:type="gramEnd"/>
+      <w:r>
+        <w:t xml:space="preserve"> das bordas</w:t>
+      </w:r>
+      <w:r>
+        <w:t xml:space="preserve"> (um degrau),</w:t>
+      </w:r>
+    </w:p>
+    <w:p>
+      <w:pPr>
+        <w:ind w:firstLine="708"/>
+      </w:pPr>
+      <w:r>
+        <w:t xml:space="preserve">3 - </w:t>
+      </w:r>
+      <w:proofErr w:type="gramStart"/>
+      <w:r>
+        <w:t>duração</w:t>
+      </w:r>
+      <w:proofErr w:type="gramEnd"/>
+      <w:r>
+        <w:t xml:space="preserve"> do afundamento</w:t>
+      </w:r>
+      <w:r>
+        <w:t xml:space="preserve"> (dois degraus)</w:t>
+      </w:r>
+      <w:r>
+        <w:t>;</w:t>
       </w:r>
     </w:p>
     <w:p>
@@ -341,30 +522,26 @@
       <w:r>
         <w:t xml:space="preserve">- </w:t>
       </w:r>
-      <w:proofErr w:type="gramStart"/>
-      <w:r>
-        <w:t>detecção</w:t>
-      </w:r>
-      <w:proofErr w:type="gramEnd"/>
-      <w:r>
-        <w:t xml:space="preserve"> de afundamento por valor RMS: </w:t>
-      </w:r>
-    </w:p>
-    <w:p>
-      <w:pPr>
-        <w:ind w:firstLine="708"/>
-      </w:pPr>
-      <w:proofErr w:type="gramStart"/>
-      <w:r>
-        <w:t>limitações</w:t>
-      </w:r>
-      <w:proofErr w:type="gramEnd"/>
-      <w:r>
-        <w:t>: somente magnitude, resolução temporal baixa, não detecta variação de fase</w:t>
-      </w:r>
-    </w:p>
-    <w:p/>
-    <w:p/>
+      <w:r>
+        <w:t xml:space="preserve">Comparar com a </w:t>
+      </w:r>
+      <w:r>
+        <w:t>detecçã</w:t>
+      </w:r>
+      <w:r>
+        <w:t>o de afundamento por valor RMS. L</w:t>
+      </w:r>
+      <w:r>
+        <w:t>imitações: somente magnitude, resolução temporal baixa, não detecta variação de fase</w:t>
+      </w:r>
+      <w:r>
+        <w:t>...</w:t>
+      </w:r>
+    </w:p>
+    <w:p>
+      <w:bookmarkStart w:id="0" w:name="_GoBack"/>
+      <w:bookmarkEnd w:id="0"/>
+    </w:p>
     <w:p/>
     <w:p>
       <w:r>
@@ -610,7 +787,7 @@
         <w:ind w:left="720" w:hanging="360"/>
       </w:pPr>
     </w:lvl>
-    <w:lvl w:ilvl="1" w:tplc="04160019" w:tentative="1">
+    <w:lvl w:ilvl="1" w:tplc="04160019">
       <w:start w:val="1"/>
       <w:numFmt w:val="lowerLetter"/>
       <w:lvlText w:val="%2."/>
@@ -684,6 +861,95 @@
     </w:lvl>
   </w:abstractNum>
   <w:abstractNum w:abstractNumId="3" w15:restartNumberingAfterBreak="0">
+    <w:nsid w:val="6C8A4698"/>
+    <w:multiLevelType w:val="hybridMultilevel"/>
+    <w:tmpl w:val="0D4462FC"/>
+    <w:lvl w:ilvl="0" w:tplc="04160001">
+      <w:start w:val="1"/>
+      <w:numFmt w:val="bullet"/>
+      <w:lvlText w:val=""/>
+      <w:lvlJc w:val="left"/>
+      <w:pPr>
+        <w:ind w:left="1440" w:hanging="360"/>
+      </w:pPr>
+      <w:rPr>
+        <w:rFonts w:ascii="Symbol" w:hAnsi="Symbol" w:hint="default"/>
+      </w:rPr>
+    </w:lvl>
+    <w:lvl w:ilvl="1" w:tplc="04160019">
+      <w:start w:val="1"/>
+      <w:numFmt w:val="lowerLetter"/>
+      <w:lvlText w:val="%2."/>
+      <w:lvlJc w:val="left"/>
+      <w:pPr>
+        <w:ind w:left="2160" w:hanging="360"/>
+      </w:pPr>
+    </w:lvl>
+    <w:lvl w:ilvl="2" w:tplc="0416001B" w:tentative="1">
+      <w:start w:val="1"/>
+      <w:numFmt w:val="lowerRoman"/>
+      <w:lvlText w:val="%3."/>
+      <w:lvlJc w:val="right"/>
+      <w:pPr>
+        <w:ind w:left="2880" w:hanging="180"/>
+      </w:pPr>
+    </w:lvl>
+    <w:lvl w:ilvl="3" w:tplc="0416000F" w:tentative="1">
+      <w:start w:val="1"/>
+      <w:numFmt w:val="decimal"/>
+      <w:lvlText w:val="%4."/>
+      <w:lvlJc w:val="left"/>
+      <w:pPr>
+        <w:ind w:left="3600" w:hanging="360"/>
+      </w:pPr>
+    </w:lvl>
+    <w:lvl w:ilvl="4" w:tplc="04160019" w:tentative="1">
+      <w:start w:val="1"/>
+      <w:numFmt w:val="lowerLetter"/>
+      <w:lvlText w:val="%5."/>
+      <w:lvlJc w:val="left"/>
+      <w:pPr>
+        <w:ind w:left="4320" w:hanging="360"/>
+      </w:pPr>
+    </w:lvl>
+    <w:lvl w:ilvl="5" w:tplc="0416001B" w:tentative="1">
+      <w:start w:val="1"/>
+      <w:numFmt w:val="lowerRoman"/>
+      <w:lvlText w:val="%6."/>
+      <w:lvlJc w:val="right"/>
+      <w:pPr>
+        <w:ind w:left="5040" w:hanging="180"/>
+      </w:pPr>
+    </w:lvl>
+    <w:lvl w:ilvl="6" w:tplc="0416000F" w:tentative="1">
+      <w:start w:val="1"/>
+      <w:numFmt w:val="decimal"/>
+      <w:lvlText w:val="%7."/>
+      <w:lvlJc w:val="left"/>
+      <w:pPr>
+        <w:ind w:left="5760" w:hanging="360"/>
+      </w:pPr>
+    </w:lvl>
+    <w:lvl w:ilvl="7" w:tplc="04160019" w:tentative="1">
+      <w:start w:val="1"/>
+      <w:numFmt w:val="lowerLetter"/>
+      <w:lvlText w:val="%8."/>
+      <w:lvlJc w:val="left"/>
+      <w:pPr>
+        <w:ind w:left="6480" w:hanging="360"/>
+      </w:pPr>
+    </w:lvl>
+    <w:lvl w:ilvl="8" w:tplc="0416001B" w:tentative="1">
+      <w:start w:val="1"/>
+      <w:numFmt w:val="lowerRoman"/>
+      <w:lvlText w:val="%9."/>
+      <w:lvlJc w:val="right"/>
+      <w:pPr>
+        <w:ind w:left="7200" w:hanging="180"/>
+      </w:pPr>
+    </w:lvl>
+  </w:abstractNum>
+  <w:abstractNum w:abstractNumId="4" w15:restartNumberingAfterBreak="0">
     <w:nsid w:val="6FBB293B"/>
     <w:multiLevelType w:val="hybridMultilevel"/>
     <w:tmpl w:val="D8C22A82"/>
@@ -770,7 +1036,7 @@
     </w:lvl>
   </w:abstractNum>
   <w:num w:numId="1">
-    <w:abstractNumId w:val="3"/>
+    <w:abstractNumId w:val="4"/>
   </w:num>
   <w:num w:numId="2">
     <w:abstractNumId w:val="0"/>
@@ -780,6 +1046,9 @@
   </w:num>
   <w:num w:numId="4">
     <w:abstractNumId w:val="2"/>
+  </w:num>
+  <w:num w:numId="5">
+    <w:abstractNumId w:val="3"/>
   </w:num>
 </w:numbering>
 </file>

</xml_diff>